<commit_message>
end of meeting 2017-07-15
</commit_message>
<xml_diff>
--- a/Planning/planning.docx
+++ b/Planning/planning.docx
@@ -1,6 +1,6 @@
 
 <file path=word/document.xml><?xml version="1.0" encoding="utf-8"?>
-<w:document xmlns:wpc="http://schemas.microsoft.com/office/word/2010/wordprocessingCanvas" xmlns:cx="http://schemas.microsoft.com/office/drawing/2014/chartex" xmlns:cx1="http://schemas.microsoft.com/office/drawing/2015/9/8/chartex" xmlns:cx2="http://schemas.microsoft.com/office/drawing/2015/10/21/chartex" xmlns:cx3="http://schemas.microsoft.com/office/drawing/2016/5/9/chartex" xmlns:cx4="http://schemas.microsoft.com/office/drawing/2016/5/10/chartex" xmlns:cx5="http://schemas.microsoft.com/office/drawing/2016/5/11/chartex" xmlns:cx6="http://schemas.microsoft.com/office/drawing/2016/5/12/chartex" xmlns:cx7="http://schemas.microsoft.com/office/drawing/2016/5/13/chartex" xmlns:cx8="http://schemas.microsoft.com/office/drawing/2016/5/14/chartex" xmlns:mc="http://schemas.openxmlformats.org/markup-compatibility/2006" xmlns:aink="http://schemas.microsoft.com/office/drawing/2016/ink" xmlns:o="urn:schemas-microsoft-com:office:office" xmlns:r="http://schemas.openxmlformats.org/officeDocument/2006/relationships" xmlns:m="http://schemas.openxmlformats.org/officeDocument/2006/math" xmlns:v="urn:schemas-microsoft-com:vml" xmlns:wp14="http://schemas.microsoft.com/office/word/2010/wordprocessingDrawing" xmlns:wp="http://schemas.openxmlformats.org/drawingml/2006/wordprocessingDrawing" xmlns:w10="urn:schemas-microsoft-com:office:word" xmlns:w="http://schemas.openxmlformats.org/wordprocessingml/2006/main" xmlns:w14="http://schemas.microsoft.com/office/word/2010/wordml" xmlns:w15="http://schemas.microsoft.com/office/word/2012/wordml" xmlns:w16se="http://schemas.microsoft.com/office/word/2015/wordml/symex" xmlns:wpg="http://schemas.microsoft.com/office/word/2010/wordprocessingGroup" xmlns:wpi="http://schemas.microsoft.com/office/word/2010/wordprocessingInk" xmlns:wne="http://schemas.microsoft.com/office/word/2006/wordml" xmlns:wps="http://schemas.microsoft.com/office/word/2010/wordprocessingShape" mc:Ignorable="w14 w15 w16se wp14">
+<w:document xmlns:wpc="http://schemas.microsoft.com/office/word/2010/wordprocessingCanvas" xmlns:cx="http://schemas.microsoft.com/office/drawing/2014/chartex" xmlns:cx1="http://schemas.microsoft.com/office/drawing/2015/9/8/chartex" xmlns:cx2="http://schemas.microsoft.com/office/drawing/2015/10/21/chartex" xmlns:cx3="http://schemas.microsoft.com/office/drawing/2016/5/9/chartex" xmlns:cx4="http://schemas.microsoft.com/office/drawing/2016/5/10/chartex" xmlns:cx5="http://schemas.microsoft.com/office/drawing/2016/5/11/chartex" xmlns:cx6="http://schemas.microsoft.com/office/drawing/2016/5/12/chartex" xmlns:cx7="http://schemas.microsoft.com/office/drawing/2016/5/13/chartex" xmlns:cx8="http://schemas.microsoft.com/office/drawing/2016/5/14/chartex" xmlns:mc="http://schemas.openxmlformats.org/markup-compatibility/2006" xmlns:aink="http://schemas.microsoft.com/office/drawing/2016/ink" xmlns:am3d="http://schemas.microsoft.com/office/drawing/2017/model3d" xmlns:o="urn:schemas-microsoft-com:office:office" xmlns:r="http://schemas.openxmlformats.org/officeDocument/2006/relationships" xmlns:m="http://schemas.openxmlformats.org/officeDocument/2006/math" xmlns:v="urn:schemas-microsoft-com:vml" xmlns:wp14="http://schemas.microsoft.com/office/word/2010/wordprocessingDrawing" xmlns:wp="http://schemas.openxmlformats.org/drawingml/2006/wordprocessingDrawing" xmlns:w10="urn:schemas-microsoft-com:office:word" xmlns:w="http://schemas.openxmlformats.org/wordprocessingml/2006/main" xmlns:w14="http://schemas.microsoft.com/office/word/2010/wordml" xmlns:w15="http://schemas.microsoft.com/office/word/2012/wordml" xmlns:w16cid="http://schemas.microsoft.com/office/word/2016/wordml/cid" xmlns:w16se="http://schemas.microsoft.com/office/word/2015/wordml/symex" xmlns:wpg="http://schemas.microsoft.com/office/word/2010/wordprocessingGroup" xmlns:wpi="http://schemas.microsoft.com/office/word/2010/wordprocessingInk" xmlns:wne="http://schemas.microsoft.com/office/word/2006/wordml" xmlns:wps="http://schemas.microsoft.com/office/word/2010/wordprocessingShape" mc:Ignorable="w14 w15 w16se w16cid wp14">
   <w:body>
     <w:p>
       <w:pPr>
@@ -78,21 +78,7 @@
         <w:rPr>
           <w:b/>
         </w:rPr>
-        <w:t>Side project: “</w:t>
-      </w:r>
-      <w:proofErr w:type="spellStart"/>
-      <w:r>
-        <w:rPr>
-          <w:b/>
-        </w:rPr>
-        <w:t>ClassLink</w:t>
-      </w:r>
-      <w:proofErr w:type="spellEnd"/>
-      <w:r>
-        <w:rPr>
-          <w:b/>
-        </w:rPr>
-        <w:t>”</w:t>
+        <w:t>Side project: “ClassLink”</w:t>
       </w:r>
     </w:p>
     <w:p>
@@ -334,15 +320,7 @@
       </w:pPr>
       <w:r>
         <w:lastRenderedPageBreak/>
-        <w:t xml:space="preserve">A </w:t>
-      </w:r>
-      <w:proofErr w:type="spellStart"/>
-      <w:r>
-        <w:t>Kahoot</w:t>
-      </w:r>
-      <w:proofErr w:type="spellEnd"/>
-      <w:r>
-        <w:t>-style program that connects the lecturer with the large number of students in a lecture hall. In such an environment it can be difficult to make sure everyone is understanding the material.</w:t>
+        <w:t>A Kahoot-style program that connects the lecturer with the large number of students in a lecture hall. In such an environment it can be difficult to make sure everyone is understanding the material.</w:t>
       </w:r>
     </w:p>
     <w:p>
@@ -507,11 +485,9 @@
       </w:hyperlink>
     </w:p>
     <w:p>
-      <w:proofErr w:type="spellStart"/>
       <w:r>
         <w:t>mySQL</w:t>
       </w:r>
-      <w:proofErr w:type="spellEnd"/>
     </w:p>
     <w:p>
       <w:r>
@@ -794,23 +770,7 @@
             </w:r>
             <w:r>
               <w:lastRenderedPageBreak/>
-              <w:t>Make sure button pressed/</w:t>
-            </w:r>
-            <w:proofErr w:type="spellStart"/>
-            <w:r>
-              <w:t>unpressed</w:t>
-            </w:r>
-            <w:proofErr w:type="spellEnd"/>
-            <w:r>
-              <w:t xml:space="preserve"> animation is </w:t>
-            </w:r>
-            <w:proofErr w:type="spellStart"/>
-            <w:r>
-              <w:t>onClick</w:t>
-            </w:r>
-            <w:proofErr w:type="spellEnd"/>
-            <w:r>
-              <w:t xml:space="preserve"> and the function is onRelease</w:t>
+              <w:t>Make sure button pressed/unpressed animation is onClick and the function is onRelease</w:t>
             </w:r>
           </w:p>
         </w:tc>
@@ -846,15 +806,7 @@
             </w:r>
             <w:r>
               <w:lastRenderedPageBreak/>
-              <w:t>activity layouts in Illustrator. Buttons (pressed/</w:t>
-            </w:r>
-            <w:proofErr w:type="spellStart"/>
-            <w:r>
-              <w:t>unpressed</w:t>
-            </w:r>
-            <w:proofErr w:type="spellEnd"/>
-            <w:r>
-              <w:t xml:space="preserve">) </w:t>
+              <w:t xml:space="preserve">activity layouts in Illustrator. Buttons (pressed/unpressed) </w:t>
             </w:r>
           </w:p>
         </w:tc>
@@ -937,8 +889,6 @@
               <w:spacing w:line="240" w:lineRule="auto"/>
               <w:jc w:val="center"/>
             </w:pPr>
-            <w:bookmarkStart w:id="0" w:name="_GoBack"/>
-            <w:bookmarkEnd w:id="0"/>
           </w:p>
         </w:tc>
         <w:tc>
@@ -1001,6 +951,9 @@
               <w:spacing w:line="240" w:lineRule="auto"/>
               <w:jc w:val="center"/>
             </w:pPr>
+            <w:r>
+              <w:t>Backend structure</w:t>
+            </w:r>
           </w:p>
         </w:tc>
         <w:tc>
@@ -1084,24 +1037,40 @@
               <w:spacing w:line="240" w:lineRule="auto"/>
               <w:jc w:val="center"/>
             </w:pPr>
-          </w:p>
-        </w:tc>
-        <w:tc>
-          <w:tcPr>
-            <w:tcW w:w="2340" w:type="dxa"/>
-            <w:tcMar>
-              <w:top w:w="100" w:type="dxa"/>
-              <w:left w:w="100" w:type="dxa"/>
-              <w:bottom w:w="100" w:type="dxa"/>
-              <w:right w:w="100" w:type="dxa"/>
-            </w:tcMar>
-          </w:tcPr>
-          <w:p>
-            <w:pPr>
-              <w:widowControl w:val="0"/>
-              <w:spacing w:line="240" w:lineRule="auto"/>
-              <w:jc w:val="center"/>
-            </w:pPr>
+            <w:r>
+              <w:t>Back end structure with firebase</w:t>
+            </w:r>
+          </w:p>
+          <w:p>
+            <w:pPr>
+              <w:widowControl w:val="0"/>
+              <w:spacing w:line="240" w:lineRule="auto"/>
+              <w:jc w:val="center"/>
+            </w:pPr>
+            <w:r>
+              <w:t>Outstanding front end</w:t>
+            </w:r>
+          </w:p>
+        </w:tc>
+        <w:tc>
+          <w:tcPr>
+            <w:tcW w:w="2340" w:type="dxa"/>
+            <w:tcMar>
+              <w:top w:w="100" w:type="dxa"/>
+              <w:left w:w="100" w:type="dxa"/>
+              <w:bottom w:w="100" w:type="dxa"/>
+              <w:right w:w="100" w:type="dxa"/>
+            </w:tcMar>
+          </w:tcPr>
+          <w:p>
+            <w:pPr>
+              <w:widowControl w:val="0"/>
+              <w:spacing w:line="240" w:lineRule="auto"/>
+              <w:jc w:val="center"/>
+            </w:pPr>
+            <w:r>
+              <w:t>Firebase class</w:t>
+            </w:r>
           </w:p>
         </w:tc>
         <w:tc>
@@ -1575,8 +1544,19 @@
       </w:r>
     </w:p>
     <w:p>
-      <w:r>
-        <w:t>Ideally get the back end working by mid July. Hook everything up towards the end of July.</w:t>
+      <w:pPr>
+        <w:rPr>
+          <w:b/>
+          <w:u w:val="single"/>
+        </w:rPr>
+      </w:pPr>
+      <w:r>
+        <w:t xml:space="preserve">Get a working </w:t>
+      </w:r>
+      <w:bookmarkStart w:id="0" w:name="_GoBack"/>
+      <w:bookmarkEnd w:id="0"/>
+      <w:r>
+        <w:t>back end.</w:t>
       </w:r>
     </w:p>
     <w:p>
@@ -2102,7 +2082,7 @@
 </file>
 
 <file path=word/numbering.xml><?xml version="1.0" encoding="utf-8"?>
-<w:numbering xmlns:wpc="http://schemas.microsoft.com/office/word/2010/wordprocessingCanvas" xmlns:cx="http://schemas.microsoft.com/office/drawing/2014/chartex" xmlns:cx1="http://schemas.microsoft.com/office/drawing/2015/9/8/chartex" xmlns:cx2="http://schemas.microsoft.com/office/drawing/2015/10/21/chartex" xmlns:cx3="http://schemas.microsoft.com/office/drawing/2016/5/9/chartex" xmlns:cx4="http://schemas.microsoft.com/office/drawing/2016/5/10/chartex" xmlns:cx5="http://schemas.microsoft.com/office/drawing/2016/5/11/chartex" xmlns:cx6="http://schemas.microsoft.com/office/drawing/2016/5/12/chartex" xmlns:cx7="http://schemas.microsoft.com/office/drawing/2016/5/13/chartex" xmlns:cx8="http://schemas.microsoft.com/office/drawing/2016/5/14/chartex" xmlns:mc="http://schemas.openxmlformats.org/markup-compatibility/2006" xmlns:aink="http://schemas.microsoft.com/office/drawing/2016/ink" xmlns:o="urn:schemas-microsoft-com:office:office" xmlns:r="http://schemas.openxmlformats.org/officeDocument/2006/relationships" xmlns:m="http://schemas.openxmlformats.org/officeDocument/2006/math" xmlns:v="urn:schemas-microsoft-com:vml" xmlns:wp14="http://schemas.microsoft.com/office/word/2010/wordprocessingDrawing" xmlns:wp="http://schemas.openxmlformats.org/drawingml/2006/wordprocessingDrawing" xmlns:w10="urn:schemas-microsoft-com:office:word" xmlns:w="http://schemas.openxmlformats.org/wordprocessingml/2006/main" xmlns:w14="http://schemas.microsoft.com/office/word/2010/wordml" xmlns:w15="http://schemas.microsoft.com/office/word/2012/wordml" xmlns:w16se="http://schemas.microsoft.com/office/word/2015/wordml/symex" xmlns:wpg="http://schemas.microsoft.com/office/word/2010/wordprocessingGroup" xmlns:wpi="http://schemas.microsoft.com/office/word/2010/wordprocessingInk" xmlns:wne="http://schemas.microsoft.com/office/word/2006/wordml" xmlns:wps="http://schemas.microsoft.com/office/word/2010/wordprocessingShape" mc:Ignorable="w14 w15 w16se wp14">
+<w:numbering xmlns:wpc="http://schemas.microsoft.com/office/word/2010/wordprocessingCanvas" xmlns:cx="http://schemas.microsoft.com/office/drawing/2014/chartex" xmlns:cx1="http://schemas.microsoft.com/office/drawing/2015/9/8/chartex" xmlns:cx2="http://schemas.microsoft.com/office/drawing/2015/10/21/chartex" xmlns:cx3="http://schemas.microsoft.com/office/drawing/2016/5/9/chartex" xmlns:cx4="http://schemas.microsoft.com/office/drawing/2016/5/10/chartex" xmlns:cx5="http://schemas.microsoft.com/office/drawing/2016/5/11/chartex" xmlns:cx6="http://schemas.microsoft.com/office/drawing/2016/5/12/chartex" xmlns:cx7="http://schemas.microsoft.com/office/drawing/2016/5/13/chartex" xmlns:cx8="http://schemas.microsoft.com/office/drawing/2016/5/14/chartex" xmlns:mc="http://schemas.openxmlformats.org/markup-compatibility/2006" xmlns:aink="http://schemas.microsoft.com/office/drawing/2016/ink" xmlns:am3d="http://schemas.microsoft.com/office/drawing/2017/model3d" xmlns:o="urn:schemas-microsoft-com:office:office" xmlns:r="http://schemas.openxmlformats.org/officeDocument/2006/relationships" xmlns:m="http://schemas.openxmlformats.org/officeDocument/2006/math" xmlns:v="urn:schemas-microsoft-com:vml" xmlns:wp14="http://schemas.microsoft.com/office/word/2010/wordprocessingDrawing" xmlns:wp="http://schemas.openxmlformats.org/drawingml/2006/wordprocessingDrawing" xmlns:w10="urn:schemas-microsoft-com:office:word" xmlns:w="http://schemas.openxmlformats.org/wordprocessingml/2006/main" xmlns:w14="http://schemas.microsoft.com/office/word/2010/wordml" xmlns:w15="http://schemas.microsoft.com/office/word/2012/wordml" xmlns:w16cid="http://schemas.microsoft.com/office/word/2016/wordml/cid" xmlns:w16se="http://schemas.microsoft.com/office/word/2015/wordml/symex" xmlns:wpg="http://schemas.microsoft.com/office/word/2010/wordprocessingGroup" xmlns:wpi="http://schemas.microsoft.com/office/word/2010/wordprocessingInk" xmlns:wne="http://schemas.microsoft.com/office/word/2006/wordml" xmlns:wps="http://schemas.microsoft.com/office/word/2010/wordprocessingShape" mc:Ignorable="w14 w15 w16se w16cid wp14">
   <w:abstractNum w:abstractNumId="0" w15:restartNumberingAfterBreak="0">
     <w:nsid w:val="012229E6"/>
     <w:multiLevelType w:val="multilevel"/>
@@ -2687,7 +2667,7 @@
 </file>
 
 <file path=word/styles.xml><?xml version="1.0" encoding="utf-8"?>
-<w:styles xmlns:mc="http://schemas.openxmlformats.org/markup-compatibility/2006" xmlns:r="http://schemas.openxmlformats.org/officeDocument/2006/relationships" xmlns:w="http://schemas.openxmlformats.org/wordprocessingml/2006/main" xmlns:w14="http://schemas.microsoft.com/office/word/2010/wordml" xmlns:w15="http://schemas.microsoft.com/office/word/2012/wordml" xmlns:w16se="http://schemas.microsoft.com/office/word/2015/wordml/symex" mc:Ignorable="w14 w15 w16se">
+<w:styles xmlns:mc="http://schemas.openxmlformats.org/markup-compatibility/2006" xmlns:r="http://schemas.openxmlformats.org/officeDocument/2006/relationships" xmlns:w="http://schemas.openxmlformats.org/wordprocessingml/2006/main" xmlns:w14="http://schemas.microsoft.com/office/word/2010/wordml" xmlns:w15="http://schemas.microsoft.com/office/word/2012/wordml" xmlns:w16cid="http://schemas.microsoft.com/office/word/2016/wordml/cid" xmlns:w16se="http://schemas.microsoft.com/office/word/2015/wordml/symex" mc:Ignorable="w14 w15 w16se w16cid">
   <w:docDefaults>
     <w:rPrDefault>
       <w:rPr>
@@ -2704,7 +2684,7 @@
       </w:pPr>
     </w:pPrDefault>
   </w:docDefaults>
-  <w:latentStyles w:defLockedState="0" w:defUIPriority="99" w:defSemiHidden="0" w:defUnhideWhenUsed="0" w:defQFormat="0" w:count="374">
+  <w:latentStyles w:defLockedState="0" w:defUIPriority="99" w:defSemiHidden="0" w:defUnhideWhenUsed="0" w:defQFormat="0" w:count="375">
     <w:lsdException w:name="Normal" w:uiPriority="0" w:qFormat="1"/>
     <w:lsdException w:name="heading 1" w:uiPriority="9" w:qFormat="1"/>
     <w:lsdException w:name="heading 2" w:semiHidden="1" w:uiPriority="9" w:unhideWhenUsed="1" w:qFormat="1"/>
@@ -3079,6 +3059,7 @@
     <w:lsdException w:name="Mention" w:semiHidden="1" w:unhideWhenUsed="1"/>
     <w:lsdException w:name="Smart Hyperlink" w:semiHidden="1" w:unhideWhenUsed="1"/>
     <w:lsdException w:name="Hashtag" w:semiHidden="1" w:unhideWhenUsed="1"/>
+    <w:lsdException w:name="Unresolved Mention" w:semiHidden="1" w:unhideWhenUsed="1"/>
   </w:latentStyles>
   <w:style w:type="paragraph" w:default="1" w:styleId="Normal">
     <w:name w:val="Normal"/>

</xml_diff>